<commit_message>
update pdf and word files of the report
</commit_message>
<xml_diff>
--- a/Report/Project Report.docx
+++ b/Report/Project Report.docx
@@ -297,6 +297,17 @@
           <w:lang w:bidi="fa-IR"/>
         </w:rPr>
       </w:pPr>
+    </w:p>
+    <w:p>
+      <w:pPr>
+        <w:bidi/>
+        <w:jc w:val="center"/>
+        <w:rPr>
+          <w:rFonts w:ascii="Roya" w:hAnsi="Roya" w:cs="Roya"/>
+          <w:rtl/>
+          <w:lang w:bidi="fa-IR"/>
+        </w:rPr>
+      </w:pPr>
       <w:r>
         <w:rPr>
           <w:rFonts w:ascii="Roya" w:hAnsi="Roya" w:cs="Roya" w:hint="cs"/>
@@ -424,7 +435,33 @@
           <w:rtl/>
           <w:lang w:bidi="fa-IR"/>
         </w:rPr>
-        <w:t>.....................................................................................................................................</w:t>
+        <w:t xml:space="preserve">..................................................................................................................................... </w:t>
+      </w:r>
+      <w:r>
+        <w:rPr>
+          <w:rFonts w:ascii="Roya" w:hAnsi="Roya" w:cs="Roya" w:hint="cs"/>
+          <w:rtl/>
+          <w:lang w:bidi="fa-IR"/>
+        </w:rPr>
+        <w:t>4</w:t>
+      </w:r>
+    </w:p>
+    <w:p>
+      <w:pPr>
+        <w:bidi/>
+        <w:rPr>
+          <w:rFonts w:ascii="Roya" w:hAnsi="Roya" w:cs="Roya"/>
+          <w:rtl/>
+          <w:lang w:bidi="fa-IR"/>
+        </w:rPr>
+      </w:pPr>
+      <w:r>
+        <w:rPr>
+          <w:rFonts w:ascii="Roya" w:hAnsi="Roya" w:cs="Roya" w:hint="cs"/>
+          <w:rtl/>
+          <w:lang w:bidi="fa-IR"/>
+        </w:rPr>
+        <w:t>نحوه پیاده سازی</w:t>
       </w:r>
       <w:r>
         <w:rPr>
@@ -440,49 +477,7 @@
           <w:rtl/>
           <w:lang w:bidi="fa-IR"/>
         </w:rPr>
-        <w:t>4</w:t>
-      </w:r>
-    </w:p>
-    <w:p>
-      <w:pPr>
-        <w:bidi/>
-        <w:rPr>
-          <w:rFonts w:ascii="Roya" w:hAnsi="Roya" w:cs="Roya"/>
-          <w:rtl/>
-          <w:lang w:bidi="fa-IR"/>
-        </w:rPr>
-      </w:pPr>
-      <w:r>
-        <w:rPr>
-          <w:rFonts w:ascii="Roya" w:hAnsi="Roya" w:cs="Roya" w:hint="cs"/>
-          <w:rtl/>
-          <w:lang w:bidi="fa-IR"/>
-        </w:rPr>
-        <w:t>نحوه پیاده سازی</w:t>
-      </w:r>
-      <w:r>
-        <w:rPr>
-          <w:rFonts w:ascii="Roya" w:hAnsi="Roya" w:cs="Roya" w:hint="cs"/>
-          <w:rtl/>
-          <w:lang w:bidi="fa-IR"/>
-        </w:rPr>
-        <w:t xml:space="preserve"> </w:t>
-      </w:r>
-      <w:r>
-        <w:rPr>
-          <w:rFonts w:ascii="Roya" w:hAnsi="Roya" w:cs="Roya" w:hint="cs"/>
-          <w:rtl/>
-          <w:lang w:bidi="fa-IR"/>
-        </w:rPr>
-        <w:t>...............................................................................................................................</w:t>
-      </w:r>
-      <w:r>
-        <w:rPr>
-          <w:rFonts w:ascii="Roya" w:hAnsi="Roya" w:cs="Roya" w:hint="cs"/>
-          <w:rtl/>
-          <w:lang w:bidi="fa-IR"/>
-        </w:rPr>
-        <w:t>. 5</w:t>
+        <w:t>................................................................................................................................ 5</w:t>
       </w:r>
     </w:p>
     <w:p>
@@ -516,15 +511,7 @@
           <w:rtl/>
           <w:lang w:bidi="fa-IR"/>
         </w:rPr>
-        <w:t>....................................................................................................................................</w:t>
-      </w:r>
-      <w:r>
-        <w:rPr>
-          <w:rFonts w:ascii="Roya" w:hAnsi="Roya" w:cs="Roya" w:hint="cs"/>
-          <w:rtl/>
-          <w:lang w:bidi="fa-IR"/>
-        </w:rPr>
-        <w:t xml:space="preserve"> 6</w:t>
+        <w:t>.................................................................................................................................... 6</w:t>
       </w:r>
     </w:p>
     <w:p>
@@ -1048,7 +1035,6 @@
         </w:rPr>
         <w:t>ساختار کلی صف (</w:t>
       </w:r>
-      <w:proofErr w:type="spellStart"/>
       <w:r>
         <w:rPr>
           <w:rFonts w:ascii="Roya" w:hAnsi="Roya" w:cs="Roya"/>
@@ -1058,7 +1044,6 @@
         </w:rPr>
         <w:t>BaseQueue</w:t>
       </w:r>
-      <w:proofErr w:type="spellEnd"/>
       <w:r>
         <w:rPr>
           <w:rFonts w:ascii="Roya" w:hAnsi="Roya" w:cs="Roya" w:hint="cs"/>
@@ -1433,7 +1418,6 @@
         </w:rPr>
         <w:t xml:space="preserve"> تابع اصلی که کل کارها را انجام می‌دهد نیز </w:t>
       </w:r>
-      <w:proofErr w:type="spellStart"/>
       <w:r>
         <w:rPr>
           <w:rFonts w:ascii="Roya" w:hAnsi="Roya" w:cs="Roya"/>
@@ -1441,7 +1425,6 @@
         </w:rPr>
         <w:t>execute_all_tasks</w:t>
       </w:r>
-      <w:proofErr w:type="spellEnd"/>
       <w:r>
         <w:rPr>
           <w:rFonts w:ascii="Roya" w:hAnsi="Roya" w:cs="Roya" w:hint="cs"/>
@@ -1656,7 +1639,6 @@
         </w:rPr>
         <w:t xml:space="preserve">از این 2 سیاست گفته شده، ما مورد دوم را پیاده‌سازی کرده‌ایم و در نتیجه نیاز است که موجودیتی (کلاسی) به نام </w:t>
       </w:r>
-      <w:proofErr w:type="spellStart"/>
       <w:r>
         <w:rPr>
           <w:rFonts w:ascii="Roya" w:hAnsi="Roya" w:cs="Roya"/>
@@ -1664,7 +1646,6 @@
         </w:rPr>
         <w:t>EventType</w:t>
       </w:r>
-      <w:proofErr w:type="spellEnd"/>
       <w:r>
         <w:rPr>
           <w:rFonts w:ascii="Roya" w:hAnsi="Roya" w:cs="Roya" w:hint="cs"/>
@@ -1804,7 +1785,6 @@
         </w:rPr>
         <w:t xml:space="preserve">ایجاد روتر و صدا زدن تابع </w:t>
       </w:r>
-      <w:proofErr w:type="spellStart"/>
       <w:r>
         <w:rPr>
           <w:rFonts w:ascii="Roya" w:hAnsi="Roya" w:cs="Roya"/>
@@ -1812,7 +1792,6 @@
         </w:rPr>
         <w:t>execute_all_tasks</w:t>
       </w:r>
-      <w:proofErr w:type="spellEnd"/>
       <w:r>
         <w:rPr>
           <w:rFonts w:ascii="Roya" w:hAnsi="Roya" w:cs="Roya" w:hint="cs"/>
@@ -1843,7 +1822,6 @@
         </w:rPr>
         <w:t xml:space="preserve">تعیین تمام زمان‌های ورودی بر اساس زمان‌های میان‌ورود به کمک تابع </w:t>
       </w:r>
-      <w:proofErr w:type="spellStart"/>
       <w:r>
         <w:rPr>
           <w:rFonts w:ascii="Roya" w:hAnsi="Roya" w:cs="Roya"/>
@@ -1851,7 +1829,6 @@
         </w:rPr>
         <w:t>set_all_arrivals</w:t>
       </w:r>
-      <w:proofErr w:type="spellEnd"/>
       <w:r>
         <w:rPr>
           <w:rFonts w:ascii="Roya" w:hAnsi="Roya" w:cs="Roya" w:hint="cs"/>
@@ -1936,7 +1913,6 @@
         </w:rPr>
         <w:t xml:space="preserve">نوع رویداد بعدی و زمان رویداد بعدی را به کمک تابع </w:t>
       </w:r>
-      <w:proofErr w:type="spellStart"/>
       <w:r>
         <w:rPr>
           <w:rFonts w:ascii="Roya" w:hAnsi="Roya" w:cs="Roya"/>
@@ -1944,7 +1920,6 @@
         </w:rPr>
         <w:t>handle_and_get_next_event</w:t>
       </w:r>
-      <w:proofErr w:type="spellEnd"/>
       <w:r>
         <w:rPr>
           <w:rFonts w:ascii="Roya" w:hAnsi="Roya" w:cs="Roya" w:hint="cs"/>
@@ -1975,7 +1950,6 @@
         </w:rPr>
         <w:t xml:space="preserve">اگر نوع رویداد از نوع تمام‌شدن زمان اجرای بسته است، پردازندۀ خالی را به کمک تابع </w:t>
       </w:r>
-      <w:proofErr w:type="spellStart"/>
       <w:r>
         <w:rPr>
           <w:rFonts w:ascii="Roya" w:hAnsi="Roya" w:cs="Roya"/>
@@ -1983,7 +1957,6 @@
         </w:rPr>
         <w:t>get_first_free_processor</w:t>
       </w:r>
-      <w:proofErr w:type="spellEnd"/>
       <w:r>
         <w:rPr>
           <w:rFonts w:ascii="Roya" w:hAnsi="Roya" w:cs="Roya" w:hint="cs"/>
@@ -1992,7 +1965,6 @@
         </w:rPr>
         <w:t xml:space="preserve"> بگیریم. سپس تسک بعدی را به کمک </w:t>
       </w:r>
-      <w:proofErr w:type="spellStart"/>
       <w:r>
         <w:rPr>
           <w:rFonts w:ascii="Roya" w:hAnsi="Roya" w:cs="Roya"/>
@@ -2000,7 +1972,6 @@
         </w:rPr>
         <w:t>service_policy.get_next</w:t>
       </w:r>
-      <w:proofErr w:type="spellEnd"/>
       <w:r>
         <w:rPr>
           <w:rFonts w:ascii="Roya" w:hAnsi="Roya" w:cs="Roya" w:hint="cs"/>
@@ -2054,7 +2025,6 @@
         </w:rPr>
         <w:t xml:space="preserve">اولین پردازنده خالی به کمک </w:t>
       </w:r>
-      <w:proofErr w:type="spellStart"/>
       <w:r>
         <w:rPr>
           <w:rFonts w:ascii="Roya" w:hAnsi="Roya" w:cs="Roya"/>
@@ -2062,7 +2032,6 @@
         </w:rPr>
         <w:t>get_first_free_processor</w:t>
       </w:r>
-      <w:proofErr w:type="spellEnd"/>
       <w:r>
         <w:rPr>
           <w:rFonts w:ascii="Roya" w:hAnsi="Roya" w:cs="Roya" w:hint="cs"/>
@@ -2116,7 +2085,6 @@
         </w:rPr>
         <w:t xml:space="preserve"> و تابع </w:t>
       </w:r>
-      <w:proofErr w:type="spellStart"/>
       <w:r>
         <w:rPr>
           <w:rFonts w:ascii="Roya" w:hAnsi="Roya" w:cs="Roya"/>
@@ -2124,7 +2092,6 @@
         </w:rPr>
         <w:t>finish_all</w:t>
       </w:r>
-      <w:proofErr w:type="spellEnd"/>
       <w:r>
         <w:rPr>
           <w:rFonts w:ascii="Roya" w:hAnsi="Roya" w:cs="Roya" w:hint="cs"/>
@@ -2407,23 +2374,7 @@
           <w:rFonts w:ascii="Roya" w:hAnsi="Roya" w:cs="Roya"/>
           <w:lang w:bidi="fa-IR"/>
         </w:rPr>
-        <w:t>__</w:t>
-      </w:r>
-      <w:proofErr w:type="spellStart"/>
-      <w:r>
-        <w:rPr>
-          <w:rFonts w:ascii="Roya" w:hAnsi="Roya" w:cs="Roya"/>
-          <w:lang w:bidi="fa-IR"/>
-        </w:rPr>
-        <w:t>init</w:t>
-      </w:r>
-      <w:proofErr w:type="spellEnd"/>
-      <w:r>
-        <w:rPr>
-          <w:rFonts w:ascii="Roya" w:hAnsi="Roya" w:cs="Roya"/>
-          <w:lang w:bidi="fa-IR"/>
-        </w:rPr>
-        <w:t>__</w:t>
+        <w:t>__init__</w:t>
       </w:r>
       <w:r>
         <w:rPr>
@@ -2455,7 +2406,6 @@
         </w:rPr>
         <w:t>شناسه بسته (</w:t>
       </w:r>
-      <w:proofErr w:type="spellStart"/>
       <w:r>
         <w:rPr>
           <w:rFonts w:ascii="Roya" w:hAnsi="Roya" w:cs="Roya"/>
@@ -2463,7 +2413,6 @@
         </w:rPr>
         <w:t>task_id</w:t>
       </w:r>
-      <w:proofErr w:type="spellEnd"/>
       <w:r>
         <w:rPr>
           <w:rFonts w:ascii="Roya" w:hAnsi="Roya" w:cs="Roya" w:hint="cs"/>
@@ -2628,7 +2577,6 @@
         </w:rPr>
         <w:t>زمان اجرا (</w:t>
       </w:r>
-      <w:proofErr w:type="spellStart"/>
       <w:r>
         <w:rPr>
           <w:rFonts w:ascii="Roya" w:hAnsi="Roya" w:cs="Roya"/>
@@ -2636,7 +2584,6 @@
         </w:rPr>
         <w:t>execution_time</w:t>
       </w:r>
-      <w:proofErr w:type="spellEnd"/>
       <w:r>
         <w:rPr>
           <w:rFonts w:ascii="Roya" w:hAnsi="Roya" w:cs="Roya" w:hint="cs"/>
@@ -2675,7 +2622,6 @@
         </w:rPr>
         <w:t>زمان شروع به اجرا (</w:t>
       </w:r>
-      <w:proofErr w:type="spellStart"/>
       <w:r>
         <w:rPr>
           <w:rFonts w:ascii="Roya" w:hAnsi="Roya" w:cs="Roya"/>
@@ -2683,7 +2629,6 @@
         </w:rPr>
         <w:t>start_execution_time</w:t>
       </w:r>
-      <w:proofErr w:type="spellEnd"/>
       <w:r>
         <w:rPr>
           <w:rFonts w:ascii="Roya" w:hAnsi="Roya" w:cs="Roya" w:hint="cs"/>
@@ -2729,7 +2674,6 @@
         </w:rPr>
         <w:t xml:space="preserve">) را در ابتدا خالی می‌گذاریم تا بعدا مشخص شود. دلیل خالی گذاشتن آن نیز مشابه </w:t>
       </w:r>
-      <w:proofErr w:type="spellStart"/>
       <w:r>
         <w:rPr>
           <w:rFonts w:ascii="Roya" w:hAnsi="Roya" w:cs="Roya"/>
@@ -2737,7 +2681,6 @@
         </w:rPr>
         <w:t>start_execution_time</w:t>
       </w:r>
-      <w:proofErr w:type="spellEnd"/>
       <w:r>
         <w:rPr>
           <w:rFonts w:ascii="Roya" w:hAnsi="Roya" w:cs="Roya" w:hint="cs"/>
@@ -2835,7 +2778,6 @@
         </w:rPr>
         <w:t xml:space="preserve">) را یکی زیاد می‌کنیم که در واقع یک </w:t>
       </w:r>
-      <w:proofErr w:type="spellStart"/>
       <w:r>
         <w:rPr>
           <w:rFonts w:ascii="Roya" w:hAnsi="Roya" w:cs="Roya"/>
@@ -2843,7 +2785,6 @@
         </w:rPr>
         <w:t>Auto_Counter</w:t>
       </w:r>
-      <w:proofErr w:type="spellEnd"/>
       <w:r>
         <w:rPr>
           <w:rFonts w:ascii="Roya" w:hAnsi="Roya" w:cs="Roya" w:hint="cs"/>
@@ -3113,7 +3054,6 @@
         </w:rPr>
         <w:t xml:space="preserve">تابع </w:t>
       </w:r>
-      <w:proofErr w:type="spellStart"/>
       <w:r>
         <w:rPr>
           <w:rFonts w:ascii="Roya" w:hAnsi="Roya" w:cs="Roya"/>
@@ -3121,7 +3061,6 @@
         </w:rPr>
         <w:t>get_static_method</w:t>
       </w:r>
-      <w:proofErr w:type="spellEnd"/>
       <w:r>
         <w:rPr>
           <w:rFonts w:ascii="Roya" w:hAnsi="Roya" w:cs="Roya" w:hint="cs"/>
@@ -3191,7 +3130,6 @@
         </w:rPr>
         <w:t xml:space="preserve"> (موجودیت </w:t>
       </w:r>
-      <w:proofErr w:type="spellStart"/>
       <w:r>
         <w:rPr>
           <w:rFonts w:ascii="Roya" w:hAnsi="Roya" w:cs="Roya"/>
@@ -3199,7 +3137,6 @@
         </w:rPr>
         <w:t>FinishProgramException</w:t>
       </w:r>
-      <w:proofErr w:type="spellEnd"/>
       <w:r>
         <w:rPr>
           <w:rFonts w:ascii="Roya" w:hAnsi="Roya" w:cs="Roya" w:hint="cs"/>
@@ -3248,7 +3185,6 @@
         </w:rPr>
         <w:t xml:space="preserve">تابع </w:t>
       </w:r>
-      <w:proofErr w:type="spellStart"/>
       <w:r>
         <w:rPr>
           <w:rFonts w:ascii="Roya" w:hAnsi="Roya" w:cs="Roya"/>
@@ -3256,7 +3192,6 @@
         </w:rPr>
         <w:t>get_next_free_processor_task</w:t>
       </w:r>
-      <w:proofErr w:type="spellEnd"/>
       <w:r>
         <w:rPr>
           <w:rFonts w:ascii="Roya" w:hAnsi="Roya" w:cs="Roya" w:hint="cs"/>
@@ -3265,7 +3200,6 @@
         </w:rPr>
         <w:t xml:space="preserve"> به ما کمترین زمان مورد نیاز تا اتمام حداقل یکی از تسک ها را برمیگرداند. یعنی ابتدا تمام تسک های در حال اجرا را پیدا میکند بدین صورت که اگر تسکی زمان شروع به اجرایش مشخص است اما زمان اتمامش مشخص نیست، یعنی هنوز تمام نشده است، پس به آرایه </w:t>
       </w:r>
-      <w:proofErr w:type="spellStart"/>
       <w:r>
         <w:rPr>
           <w:rFonts w:ascii="Roya" w:hAnsi="Roya" w:cs="Roya"/>
@@ -3273,7 +3207,6 @@
         </w:rPr>
         <w:t>in_progress</w:t>
       </w:r>
-      <w:proofErr w:type="spellEnd"/>
       <w:r>
         <w:rPr>
           <w:rFonts w:ascii="Roya" w:hAnsi="Roya" w:cs="Roya" w:hint="cs"/>
@@ -3312,7 +3245,6 @@
         </w:rPr>
         <w:t xml:space="preserve">تابع </w:t>
       </w:r>
-      <w:proofErr w:type="spellStart"/>
       <w:r>
         <w:rPr>
           <w:rFonts w:ascii="Roya" w:hAnsi="Roya" w:cs="Roya"/>
@@ -3320,7 +3252,6 @@
         </w:rPr>
         <w:t>set_all_arrivals</w:t>
       </w:r>
-      <w:proofErr w:type="spellEnd"/>
       <w:r>
         <w:rPr>
           <w:rFonts w:ascii="Roya" w:hAnsi="Roya" w:cs="Roya" w:hint="cs"/>
@@ -3419,7 +3350,6 @@
         </w:rPr>
         <w:t xml:space="preserve"> نیز به اجرای تسک پایان می‌دهد. برای پایان وظیفه نیز کافی است زمان </w:t>
       </w:r>
-      <w:proofErr w:type="spellStart"/>
       <w:r>
         <w:rPr>
           <w:rFonts w:ascii="Roya" w:hAnsi="Roya" w:cs="Roya"/>
@@ -3427,7 +3357,6 @@
         </w:rPr>
         <w:t>end_execution_time</w:t>
       </w:r>
-      <w:proofErr w:type="spellEnd"/>
       <w:r>
         <w:rPr>
           <w:rFonts w:ascii="Roya" w:hAnsi="Roya" w:cs="Roya" w:hint="cs"/>
@@ -3477,7 +3406,6 @@
         </w:rPr>
         <w:t xml:space="preserve">موجودیت </w:t>
       </w:r>
-      <w:proofErr w:type="spellStart"/>
       <w:r>
         <w:rPr>
           <w:rFonts w:ascii="Roya" w:hAnsi="Roya" w:cs="Roya"/>
@@ -3487,7 +3415,6 @@
         </w:rPr>
         <w:t>BaseQueue</w:t>
       </w:r>
-      <w:proofErr w:type="spellEnd"/>
     </w:p>
     <w:p>
       <w:pPr>
@@ -3587,23 +3514,7 @@
           <w:rFonts w:ascii="Roya" w:hAnsi="Roya" w:cs="Roya"/>
           <w:lang w:bidi="fa-IR"/>
         </w:rPr>
-        <w:t>__</w:t>
-      </w:r>
-      <w:proofErr w:type="spellStart"/>
-      <w:r>
-        <w:rPr>
-          <w:rFonts w:ascii="Roya" w:hAnsi="Roya" w:cs="Roya"/>
-          <w:lang w:bidi="fa-IR"/>
-        </w:rPr>
-        <w:t>init</w:t>
-      </w:r>
-      <w:proofErr w:type="spellEnd"/>
-      <w:r>
-        <w:rPr>
-          <w:rFonts w:ascii="Roya" w:hAnsi="Roya" w:cs="Roya"/>
-          <w:lang w:bidi="fa-IR"/>
-        </w:rPr>
-        <w:t>__</w:t>
+        <w:t>__init__</w:t>
       </w:r>
       <w:r>
         <w:rPr>
@@ -3628,7 +3539,6 @@
         </w:rPr>
         <w:t xml:space="preserve"> ای ساخته می‌شود، صرفا ویژگی‌ای با عنوان </w:t>
       </w:r>
-      <w:proofErr w:type="spellStart"/>
       <w:r>
         <w:rPr>
           <w:rFonts w:ascii="Roya" w:hAnsi="Roya" w:cs="Roya"/>
@@ -3636,7 +3546,6 @@
         </w:rPr>
         <w:t>length_limit</w:t>
       </w:r>
-      <w:proofErr w:type="spellEnd"/>
       <w:r>
         <w:rPr>
           <w:rFonts w:ascii="Roya" w:hAnsi="Roya" w:cs="Roya" w:hint="cs"/>
@@ -3683,7 +3592,6 @@
         </w:rPr>
         <w:t xml:space="preserve">توابع </w:t>
       </w:r>
-      <w:proofErr w:type="spellStart"/>
       <w:r>
         <w:rPr>
           <w:rFonts w:ascii="Roya" w:hAnsi="Roya" w:cs="Roya"/>
@@ -3691,7 +3599,6 @@
         </w:rPr>
         <w:t>get_next</w:t>
       </w:r>
-      <w:proofErr w:type="spellEnd"/>
       <w:r>
         <w:rPr>
           <w:rFonts w:ascii="Roya" w:hAnsi="Roya" w:cs="Roya" w:hint="cs"/>
@@ -3700,7 +3607,6 @@
         </w:rPr>
         <w:t xml:space="preserve"> و </w:t>
       </w:r>
-      <w:proofErr w:type="spellStart"/>
       <w:r>
         <w:rPr>
           <w:rFonts w:ascii="Roya" w:hAnsi="Roya" w:cs="Roya"/>
@@ -3708,7 +3614,6 @@
         </w:rPr>
         <w:t>add_arrival_to_queue</w:t>
       </w:r>
-      <w:proofErr w:type="spellEnd"/>
       <w:r>
         <w:rPr>
           <w:rFonts w:ascii="Roya" w:hAnsi="Roya" w:cs="Roya" w:hint="cs"/>
@@ -3717,7 +3622,6 @@
         </w:rPr>
         <w:t xml:space="preserve"> فعلا به صورت </w:t>
       </w:r>
-      <w:proofErr w:type="spellStart"/>
       <w:r>
         <w:rPr>
           <w:rFonts w:ascii="Roya" w:hAnsi="Roya" w:cs="Roya"/>
@@ -3725,7 +3629,6 @@
         </w:rPr>
         <w:t>NotImplemented</w:t>
       </w:r>
-      <w:proofErr w:type="spellEnd"/>
       <w:r>
         <w:rPr>
           <w:rFonts w:ascii="Roya" w:hAnsi="Roya" w:cs="Roya" w:hint="cs"/>
@@ -3812,23 +3715,7 @@
           <w:rFonts w:ascii="Roya" w:hAnsi="Roya" w:cs="Roya"/>
           <w:lang w:bidi="fa-IR"/>
         </w:rPr>
-        <w:t>__</w:t>
-      </w:r>
-      <w:proofErr w:type="spellStart"/>
-      <w:r>
-        <w:rPr>
-          <w:rFonts w:ascii="Roya" w:hAnsi="Roya" w:cs="Roya"/>
-          <w:lang w:bidi="fa-IR"/>
-        </w:rPr>
-        <w:t>init</w:t>
-      </w:r>
-      <w:proofErr w:type="spellEnd"/>
-      <w:r>
-        <w:rPr>
-          <w:rFonts w:ascii="Roya" w:hAnsi="Roya" w:cs="Roya"/>
-          <w:lang w:bidi="fa-IR"/>
-        </w:rPr>
-        <w:t>__</w:t>
+        <w:t>__init__</w:t>
       </w:r>
       <w:r>
         <w:rPr>
@@ -3853,7 +3740,6 @@
         </w:rPr>
         <w:t xml:space="preserve"> گیری وارد این تابع میشویم و ابتدا تابع پدر (</w:t>
       </w:r>
-      <w:proofErr w:type="spellStart"/>
       <w:r>
         <w:rPr>
           <w:rFonts w:ascii="Roya" w:hAnsi="Roya" w:cs="Roya"/>
@@ -3861,7 +3747,6 @@
         </w:rPr>
         <w:t>BaseQueue</w:t>
       </w:r>
-      <w:proofErr w:type="spellEnd"/>
       <w:r>
         <w:rPr>
           <w:rFonts w:ascii="Roya" w:hAnsi="Roya" w:cs="Roya" w:hint="cs"/>
@@ -3892,7 +3777,6 @@
         </w:rPr>
         <w:t xml:space="preserve">تابع </w:t>
       </w:r>
-      <w:proofErr w:type="spellStart"/>
       <w:r>
         <w:rPr>
           <w:rFonts w:ascii="Roya" w:hAnsi="Roya" w:cs="Roya"/>
@@ -3900,7 +3784,6 @@
         </w:rPr>
         <w:t>get_next</w:t>
       </w:r>
-      <w:proofErr w:type="spellEnd"/>
       <w:r>
         <w:rPr>
           <w:rFonts w:ascii="Roya" w:hAnsi="Roya" w:cs="Roya" w:hint="cs"/>
@@ -3991,7 +3874,6 @@
         </w:rPr>
         <w:t xml:space="preserve">تابع </w:t>
       </w:r>
-      <w:proofErr w:type="spellStart"/>
       <w:r>
         <w:rPr>
           <w:rFonts w:ascii="Roya" w:hAnsi="Roya" w:cs="Roya"/>
@@ -3999,7 +3881,6 @@
         </w:rPr>
         <w:t>add_arrival_to_queue</w:t>
       </w:r>
-      <w:proofErr w:type="spellEnd"/>
       <w:r>
         <w:rPr>
           <w:rFonts w:ascii="Roya" w:hAnsi="Roya" w:cs="Roya" w:hint="cs"/>
@@ -4137,23 +4018,7 @@
           <w:rFonts w:ascii="Roya" w:hAnsi="Roya" w:cs="Roya"/>
           <w:lang w:bidi="fa-IR"/>
         </w:rPr>
-        <w:t>__</w:t>
-      </w:r>
-      <w:proofErr w:type="spellStart"/>
-      <w:r>
-        <w:rPr>
-          <w:rFonts w:ascii="Roya" w:hAnsi="Roya" w:cs="Roya"/>
-          <w:lang w:bidi="fa-IR"/>
-        </w:rPr>
-        <w:t>init</w:t>
-      </w:r>
-      <w:proofErr w:type="spellEnd"/>
-      <w:r>
-        <w:rPr>
-          <w:rFonts w:ascii="Roya" w:hAnsi="Roya" w:cs="Roya"/>
-          <w:lang w:bidi="fa-IR"/>
-        </w:rPr>
-        <w:t>__</w:t>
+        <w:t>__init__</w:t>
       </w:r>
       <w:r>
         <w:rPr>
@@ -4230,7 +4095,6 @@
         </w:rPr>
         <w:t xml:space="preserve">تابع </w:t>
       </w:r>
-      <w:proofErr w:type="spellStart"/>
       <w:r>
         <w:rPr>
           <w:rFonts w:ascii="Roya" w:hAnsi="Roya" w:cs="Roya"/>
@@ -4238,7 +4102,6 @@
         </w:rPr>
         <w:t>get_next</w:t>
       </w:r>
-      <w:proofErr w:type="spellEnd"/>
       <w:r>
         <w:rPr>
           <w:rFonts w:ascii="Roya" w:hAnsi="Roya" w:cs="Roya" w:hint="cs"/>
@@ -4277,7 +4140,6 @@
         </w:rPr>
         <w:t xml:space="preserve">تابع </w:t>
       </w:r>
-      <w:proofErr w:type="spellStart"/>
       <w:r>
         <w:rPr>
           <w:rFonts w:ascii="Roya" w:hAnsi="Roya" w:cs="Roya"/>
@@ -4285,7 +4147,6 @@
         </w:rPr>
         <w:t>add_arrival_to_queue</w:t>
       </w:r>
-      <w:proofErr w:type="spellEnd"/>
       <w:r>
         <w:rPr>
           <w:rFonts w:ascii="Roya" w:hAnsi="Roya" w:cs="Roya" w:hint="cs"/>
@@ -4459,23 +4320,7 @@
           <w:rFonts w:ascii="Roya" w:hAnsi="Roya" w:cs="Roya"/>
           <w:lang w:bidi="fa-IR"/>
         </w:rPr>
-        <w:t>__</w:t>
-      </w:r>
-      <w:proofErr w:type="spellStart"/>
-      <w:r>
-        <w:rPr>
-          <w:rFonts w:ascii="Roya" w:hAnsi="Roya" w:cs="Roya"/>
-          <w:lang w:bidi="fa-IR"/>
-        </w:rPr>
-        <w:t>init</w:t>
-      </w:r>
-      <w:proofErr w:type="spellEnd"/>
-      <w:r>
-        <w:rPr>
-          <w:rFonts w:ascii="Roya" w:hAnsi="Roya" w:cs="Roya"/>
-          <w:lang w:bidi="fa-IR"/>
-        </w:rPr>
-        <w:t>__</w:t>
+        <w:t>__init__</w:t>
       </w:r>
       <w:r>
         <w:rPr>
@@ -4522,7 +4367,6 @@
         </w:rPr>
         <w:t xml:space="preserve">تابع </w:t>
       </w:r>
-      <w:proofErr w:type="spellStart"/>
       <w:r>
         <w:rPr>
           <w:rFonts w:ascii="Roya" w:hAnsi="Roya" w:cs="Roya"/>
@@ -4530,7 +4374,6 @@
         </w:rPr>
         <w:t>get_next</w:t>
       </w:r>
-      <w:proofErr w:type="spellEnd"/>
       <w:r>
         <w:rPr>
           <w:rFonts w:ascii="Roya" w:hAnsi="Roya" w:cs="Roya" w:hint="cs"/>
@@ -4577,7 +4420,6 @@
         </w:rPr>
         <w:t xml:space="preserve">تابع </w:t>
       </w:r>
-      <w:proofErr w:type="spellStart"/>
       <w:r>
         <w:rPr>
           <w:rFonts w:ascii="Roya" w:hAnsi="Roya" w:cs="Roya"/>
@@ -4585,7 +4427,6 @@
         </w:rPr>
         <w:t>add_arrival_to_queue</w:t>
       </w:r>
-      <w:proofErr w:type="spellEnd"/>
       <w:r>
         <w:rPr>
           <w:rFonts w:ascii="Roya" w:hAnsi="Roya" w:cs="Roya" w:hint="cs"/>
@@ -4689,7 +4530,6 @@
         </w:rPr>
         <w:t xml:space="preserve"> </w:t>
       </w:r>
-      <w:proofErr w:type="spellStart"/>
       <w:r>
         <w:rPr>
           <w:rFonts w:ascii="Roya" w:hAnsi="Roya" w:cs="Roya"/>
@@ -4699,7 +4539,6 @@
         </w:rPr>
         <w:t>EventType</w:t>
       </w:r>
-      <w:proofErr w:type="spellEnd"/>
     </w:p>
     <w:p>
       <w:pPr>
@@ -4857,23 +4696,7 @@
           <w:rFonts w:ascii="Roya" w:hAnsi="Roya" w:cs="Roya"/>
           <w:lang w:bidi="fa-IR"/>
         </w:rPr>
-        <w:t>__</w:t>
-      </w:r>
-      <w:proofErr w:type="spellStart"/>
-      <w:r>
-        <w:rPr>
-          <w:rFonts w:ascii="Roya" w:hAnsi="Roya" w:cs="Roya"/>
-          <w:lang w:bidi="fa-IR"/>
-        </w:rPr>
-        <w:t>init</w:t>
-      </w:r>
-      <w:proofErr w:type="spellEnd"/>
-      <w:r>
-        <w:rPr>
-          <w:rFonts w:ascii="Roya" w:hAnsi="Roya" w:cs="Roya"/>
-          <w:lang w:bidi="fa-IR"/>
-        </w:rPr>
-        <w:t>__</w:t>
+        <w:t>__init__</w:t>
       </w:r>
       <w:r>
         <w:rPr>
@@ -4891,7 +4714,6 @@
         </w:rPr>
         <w:t xml:space="preserve">تمام مقادیر مربوط به روتر مقداردهی میشوند. پردازنده ها به تعدادی که در ورودی داده شده تولید میشوند، آرایه </w:t>
       </w:r>
-      <w:proofErr w:type="spellStart"/>
       <w:r>
         <w:rPr>
           <w:rFonts w:ascii="Roya" w:hAnsi="Roya" w:cs="Roya"/>
@@ -4899,7 +4721,6 @@
         </w:rPr>
         <w:t>busy_processors</w:t>
       </w:r>
-      <w:proofErr w:type="spellEnd"/>
       <w:r>
         <w:rPr>
           <w:rFonts w:ascii="Roya" w:hAnsi="Roya" w:cs="Roya" w:hint="cs"/>
@@ -4961,7 +4782,6 @@
         </w:rPr>
         <w:t xml:space="preserve">تابع </w:t>
       </w:r>
-      <w:proofErr w:type="spellStart"/>
       <w:r>
         <w:rPr>
           <w:rFonts w:ascii="Roya" w:hAnsi="Roya" w:cs="Roya"/>
@@ -4969,7 +4789,6 @@
         </w:rPr>
         <w:t>handle_and_get_next_event</w:t>
       </w:r>
-      <w:proofErr w:type="spellEnd"/>
       <w:r>
         <w:rPr>
           <w:rFonts w:ascii="Roya" w:hAnsi="Roya" w:cs="Roya" w:hint="cs"/>
@@ -5028,7 +4847,6 @@
         </w:rPr>
         <w:t xml:space="preserve">حالا زمان آن است که تابع </w:t>
       </w:r>
-      <w:proofErr w:type="spellStart"/>
       <w:r>
         <w:rPr>
           <w:rFonts w:ascii="Roya" w:hAnsi="Roya" w:cs="Roya"/>
@@ -5036,7 +4854,6 @@
         </w:rPr>
         <w:t>get_next_event_time</w:t>
       </w:r>
-      <w:proofErr w:type="spellEnd"/>
       <w:r>
         <w:rPr>
           <w:rFonts w:ascii="Roya" w:hAnsi="Roya" w:cs="Roya" w:hint="cs"/>
@@ -5078,7 +4895,7 @@
         <w:pStyle w:val="ListParagraph"/>
         <w:bidi/>
         <w:rPr>
-          <w:rFonts w:ascii="Roya" w:hAnsi="Roya" w:cs="Roya" w:hint="cs"/>
+          <w:rFonts w:ascii="Roya" w:hAnsi="Roya" w:cs="Roya"/>
           <w:rtl/>
           <w:lang w:bidi="fa-IR"/>
         </w:rPr>
@@ -5192,7 +5009,7 @@
         </w:numPr>
         <w:bidi/>
         <w:rPr>
-          <w:rFonts w:ascii="Roya" w:hAnsi="Roya" w:cs="Roya" w:hint="cs"/>
+          <w:rFonts w:ascii="Roya" w:hAnsi="Roya" w:cs="Roya"/>
           <w:rtl/>
           <w:lang w:bidi="fa-IR"/>
         </w:rPr>
@@ -5274,7 +5091,6 @@
         </w:rPr>
         <w:t xml:space="preserve">تابع </w:t>
       </w:r>
-      <w:proofErr w:type="spellStart"/>
       <w:r>
         <w:rPr>
           <w:rFonts w:ascii="Roya" w:hAnsi="Roya" w:cs="Roya"/>
@@ -5282,7 +5098,6 @@
         </w:rPr>
         <w:t>get_next_event_time</w:t>
       </w:r>
-      <w:proofErr w:type="spellEnd"/>
       <w:r>
         <w:rPr>
           <w:rFonts w:ascii="Roya" w:hAnsi="Roya" w:cs="Roya" w:hint="cs"/>
@@ -5310,7 +5125,6 @@
     <w:p>
       <w:pPr>
         <w:rPr>
-          <w:rFonts w:hint="cs"/>
           <w:lang w:bidi="fa-IR"/>
         </w:rPr>
       </w:pPr>
@@ -5397,7 +5211,6 @@
         </w:rPr>
         <w:t xml:space="preserve">تابع </w:t>
       </w:r>
-      <w:proofErr w:type="spellStart"/>
       <w:r>
         <w:rPr>
           <w:rFonts w:ascii="Roya" w:hAnsi="Roya" w:cs="Roya"/>
@@ -5405,7 +5218,6 @@
         </w:rPr>
         <w:t>handle_and_get_next_event</w:t>
       </w:r>
-      <w:proofErr w:type="spellEnd"/>
       <w:r>
         <w:rPr>
           <w:rFonts w:ascii="Roya" w:hAnsi="Roya" w:cs="Roya" w:hint="cs"/>
@@ -5452,7 +5264,6 @@
         </w:rPr>
         <w:t xml:space="preserve">تسک را نیز به کمک </w:t>
       </w:r>
-      <w:proofErr w:type="spellStart"/>
       <w:r>
         <w:rPr>
           <w:rFonts w:ascii="Roya" w:hAnsi="Roya" w:cs="Roya"/>
@@ -5460,7 +5271,6 @@
         </w:rPr>
         <w:t>get_next_arrival_task</w:t>
       </w:r>
-      <w:proofErr w:type="spellEnd"/>
       <w:r>
         <w:rPr>
           <w:rFonts w:ascii="Roya" w:hAnsi="Roya" w:cs="Roya" w:hint="cs"/>
@@ -5683,7 +5493,7 @@
         <w:pStyle w:val="ListParagraph"/>
         <w:bidi/>
         <w:rPr>
-          <w:rFonts w:ascii="Roya" w:hAnsi="Roya" w:cs="Roya" w:hint="cs"/>
+          <w:rFonts w:ascii="Roya" w:hAnsi="Roya" w:cs="Roya"/>
           <w:rtl/>
           <w:lang w:bidi="fa-IR"/>
         </w:rPr>
@@ -5717,24 +5527,22 @@
         <w:pStyle w:val="ListParagraph"/>
         <w:bidi/>
         <w:rPr>
-          <w:rFonts w:ascii="Roya" w:hAnsi="Roya" w:cs="Roya" w:hint="cs"/>
-          <w:rtl/>
-          <w:lang w:bidi="fa-IR"/>
-        </w:rPr>
-      </w:pPr>
-    </w:p>
-    <w:p>
-      <w:pPr>
-        <w:rPr>
-          <w:rFonts w:hint="cs"/>
-          <w:lang w:bidi="fa-IR"/>
-        </w:rPr>
-      </w:pPr>
-    </w:p>
-    <w:p>
-      <w:pPr>
-        <w:rPr>
-          <w:rFonts w:hint="cs"/>
+          <w:rFonts w:ascii="Roya" w:hAnsi="Roya" w:cs="Roya"/>
+          <w:rtl/>
+          <w:lang w:bidi="fa-IR"/>
+        </w:rPr>
+      </w:pPr>
+    </w:p>
+    <w:p>
+      <w:pPr>
+        <w:rPr>
+          <w:lang w:bidi="fa-IR"/>
+        </w:rPr>
+      </w:pPr>
+    </w:p>
+    <w:p>
+      <w:pPr>
+        <w:rPr>
           <w:lang w:bidi="fa-IR"/>
         </w:rPr>
       </w:pPr>
@@ -5761,7 +5569,7 @@
         <w:bidi/>
         <w:jc w:val="center"/>
         <w:rPr>
-          <w:rFonts w:ascii="Roya" w:hAnsi="Roya" w:cs="Roya" w:hint="cs"/>
+          <w:rFonts w:ascii="Roya" w:hAnsi="Roya" w:cs="Roya"/>
           <w:rtl/>
           <w:lang w:bidi="fa-IR"/>
         </w:rPr>
@@ -5921,7 +5729,6 @@
         </w:rPr>
         <w:t xml:space="preserve">تابع </w:t>
       </w:r>
-      <w:proofErr w:type="spellStart"/>
       <w:r>
         <w:rPr>
           <w:rFonts w:ascii="Roya" w:hAnsi="Roya" w:cs="Roya"/>
@@ -5929,7 +5736,6 @@
         </w:rPr>
         <w:t>finish_all</w:t>
       </w:r>
-      <w:proofErr w:type="spellEnd"/>
       <w:r>
         <w:rPr>
           <w:rFonts w:ascii="Roya" w:hAnsi="Roya" w:cs="Roya" w:hint="cs"/>
@@ -5988,7 +5794,7 @@
         <w:bidi/>
         <w:ind w:right="220"/>
         <w:rPr>
-          <w:rFonts w:ascii="Roya" w:hAnsi="Roya" w:cs="Roya" w:hint="cs"/>
+          <w:rFonts w:ascii="Roya" w:hAnsi="Roya" w:cs="Roya"/>
           <w:rtl/>
           <w:lang w:bidi="fa-IR"/>
         </w:rPr>
@@ -7330,7 +7136,17 @@
           <w:rtl/>
           <w:lang w:bidi="fa-IR"/>
         </w:rPr>
-        <w:t>.  متوسط زمان تلف شده در صف ها</w:t>
+        <w:t>.  متوسط زمان تلف شده در</w:t>
+      </w:r>
+      <w:r>
+        <w:rPr>
+          <w:rFonts w:ascii="Roya" w:hAnsi="Roya" w:cs="Roya" w:hint="cs"/>
+          <w:b/>
+          <w:bCs/>
+          <w:rtl/>
+          <w:lang w:bidi="fa-IR"/>
+        </w:rPr>
+        <w:t xml:space="preserve"> همه صف ها</w:t>
       </w:r>
     </w:p>
     <w:p>
@@ -7761,15 +7577,284 @@
         <w:bidi/>
         <w:rPr>
           <w:rFonts w:ascii="Roya" w:hAnsi="Roya" w:cs="Roya"/>
-          <w:lang w:bidi="fa-IR"/>
-        </w:rPr>
-      </w:pPr>
-      <w:r>
-        <w:rPr>
-          <w:rFonts w:ascii="Roya" w:hAnsi="Roya" w:cs="Roya"/>
-          <w:lang w:bidi="fa-IR"/>
-        </w:rPr>
-        <w:t>TODO</w:t>
+          <w:rtl/>
+          <w:lang w:bidi="fa-IR"/>
+        </w:rPr>
+      </w:pPr>
+      <w:r>
+        <w:rPr>
+          <w:noProof/>
+        </w:rPr>
+        <w:drawing>
+          <wp:anchor distT="0" distB="0" distL="114300" distR="114300" simplePos="0" relativeHeight="251669504" behindDoc="0" locked="0" layoutInCell="1" allowOverlap="1" wp14:anchorId="1689790A" wp14:editId="1DC46B92">
+            <wp:simplePos x="0" y="0"/>
+            <wp:positionH relativeFrom="column">
+              <wp:posOffset>270510</wp:posOffset>
+            </wp:positionH>
+            <wp:positionV relativeFrom="paragraph">
+              <wp:posOffset>257810</wp:posOffset>
+            </wp:positionV>
+            <wp:extent cx="5391150" cy="3300730"/>
+            <wp:effectExtent l="0" t="0" r="0" b="0"/>
+            <wp:wrapTopAndBottom/>
+            <wp:docPr id="655011262" name="Picture 1"/>
+            <wp:cNvGraphicFramePr>
+              <a:graphicFrameLocks xmlns:a="http://schemas.openxmlformats.org/drawingml/2006/main" noChangeAspect="1"/>
+            </wp:cNvGraphicFramePr>
+            <a:graphic xmlns:a="http://schemas.openxmlformats.org/drawingml/2006/main">
+              <a:graphicData uri="http://schemas.openxmlformats.org/drawingml/2006/picture">
+                <pic:pic xmlns:pic="http://schemas.openxmlformats.org/drawingml/2006/picture">
+                  <pic:nvPicPr>
+                    <pic:cNvPr id="655011262" name=""/>
+                    <pic:cNvPicPr/>
+                  </pic:nvPicPr>
+                  <pic:blipFill>
+                    <a:blip r:embed="rId29">
+                      <a:extLst>
+                        <a:ext uri="{28A0092B-C50C-407E-A947-70E740481C1C}">
+                          <a14:useLocalDpi xmlns:a14="http://schemas.microsoft.com/office/drawing/2010/main" val="0"/>
+                        </a:ext>
+                      </a:extLst>
+                    </a:blip>
+                    <a:stretch>
+                      <a:fillRect/>
+                    </a:stretch>
+                  </pic:blipFill>
+                  <pic:spPr>
+                    <a:xfrm>
+                      <a:off x="0" y="0"/>
+                      <a:ext cx="5391150" cy="3300730"/>
+                    </a:xfrm>
+                    <a:prstGeom prst="rect">
+                      <a:avLst/>
+                    </a:prstGeom>
+                  </pic:spPr>
+                </pic:pic>
+              </a:graphicData>
+            </a:graphic>
+            <wp14:sizeRelH relativeFrom="page">
+              <wp14:pctWidth>0</wp14:pctWidth>
+            </wp14:sizeRelH>
+            <wp14:sizeRelV relativeFrom="page">
+              <wp14:pctHeight>0</wp14:pctHeight>
+            </wp14:sizeRelV>
+          </wp:anchor>
+        </w:drawing>
+      </w:r>
+      <w:r>
+        <w:rPr>
+          <w:rFonts w:ascii="Roya" w:hAnsi="Roya" w:cs="Roya" w:hint="cs"/>
+          <w:rtl/>
+          <w:lang w:bidi="fa-IR"/>
+        </w:rPr>
+        <w:t>1.3. کد</w:t>
+      </w:r>
+    </w:p>
+    <w:p>
+      <w:pPr>
+        <w:bidi/>
+        <w:rPr>
+          <w:rFonts w:ascii="Roya" w:hAnsi="Roya" w:cs="Roya"/>
+          <w:rtl/>
+          <w:lang w:bidi="fa-IR"/>
+        </w:rPr>
+      </w:pPr>
+      <w:r>
+        <w:rPr>
+          <w:noProof/>
+        </w:rPr>
+        <w:drawing>
+          <wp:anchor distT="0" distB="0" distL="114300" distR="114300" simplePos="0" relativeHeight="251671552" behindDoc="0" locked="0" layoutInCell="1" allowOverlap="1" wp14:anchorId="424AE241" wp14:editId="6C944EB4">
+            <wp:simplePos x="0" y="0"/>
+            <wp:positionH relativeFrom="column">
+              <wp:posOffset>1005205</wp:posOffset>
+            </wp:positionH>
+            <wp:positionV relativeFrom="paragraph">
+              <wp:posOffset>3368675</wp:posOffset>
+            </wp:positionV>
+            <wp:extent cx="2398395" cy="3241675"/>
+            <wp:effectExtent l="0" t="0" r="1905" b="0"/>
+            <wp:wrapSquare wrapText="bothSides"/>
+            <wp:docPr id="1811220835" name="Picture 1"/>
+            <wp:cNvGraphicFramePr>
+              <a:graphicFrameLocks xmlns:a="http://schemas.openxmlformats.org/drawingml/2006/main" noChangeAspect="1"/>
+            </wp:cNvGraphicFramePr>
+            <a:graphic xmlns:a="http://schemas.openxmlformats.org/drawingml/2006/main">
+              <a:graphicData uri="http://schemas.openxmlformats.org/drawingml/2006/picture">
+                <pic:pic xmlns:pic="http://schemas.openxmlformats.org/drawingml/2006/picture">
+                  <pic:nvPicPr>
+                    <pic:cNvPr id="1811220835" name=""/>
+                    <pic:cNvPicPr/>
+                  </pic:nvPicPr>
+                  <pic:blipFill>
+                    <a:blip r:embed="rId30">
+                      <a:extLst>
+                        <a:ext uri="{28A0092B-C50C-407E-A947-70E740481C1C}">
+                          <a14:useLocalDpi xmlns:a14="http://schemas.microsoft.com/office/drawing/2010/main" val="0"/>
+                        </a:ext>
+                      </a:extLst>
+                    </a:blip>
+                    <a:stretch>
+                      <a:fillRect/>
+                    </a:stretch>
+                  </pic:blipFill>
+                  <pic:spPr>
+                    <a:xfrm>
+                      <a:off x="0" y="0"/>
+                      <a:ext cx="2398395" cy="3241675"/>
+                    </a:xfrm>
+                    <a:prstGeom prst="rect">
+                      <a:avLst/>
+                    </a:prstGeom>
+                  </pic:spPr>
+                </pic:pic>
+              </a:graphicData>
+            </a:graphic>
+            <wp14:sizeRelH relativeFrom="page">
+              <wp14:pctWidth>0</wp14:pctWidth>
+            </wp14:sizeRelH>
+            <wp14:sizeRelV relativeFrom="page">
+              <wp14:pctHeight>0</wp14:pctHeight>
+            </wp14:sizeRelV>
+          </wp:anchor>
+        </w:drawing>
+      </w:r>
+      <w:r>
+        <w:rPr>
+          <w:noProof/>
+        </w:rPr>
+        <w:drawing>
+          <wp:anchor distT="0" distB="0" distL="114300" distR="114300" simplePos="0" relativeHeight="251670528" behindDoc="0" locked="0" layoutInCell="1" allowOverlap="1" wp14:anchorId="17FAEFE6" wp14:editId="59B6E282">
+            <wp:simplePos x="0" y="0"/>
+            <wp:positionH relativeFrom="column">
+              <wp:posOffset>3403600</wp:posOffset>
+            </wp:positionH>
+            <wp:positionV relativeFrom="paragraph">
+              <wp:posOffset>3258820</wp:posOffset>
+            </wp:positionV>
+            <wp:extent cx="2700655" cy="3536950"/>
+            <wp:effectExtent l="0" t="0" r="4445" b="6350"/>
+            <wp:wrapSquare wrapText="bothSides"/>
+            <wp:docPr id="2021275765" name="Picture 1"/>
+            <wp:cNvGraphicFramePr>
+              <a:graphicFrameLocks xmlns:a="http://schemas.openxmlformats.org/drawingml/2006/main" noChangeAspect="1"/>
+            </wp:cNvGraphicFramePr>
+            <a:graphic xmlns:a="http://schemas.openxmlformats.org/drawingml/2006/main">
+              <a:graphicData uri="http://schemas.openxmlformats.org/drawingml/2006/picture">
+                <pic:pic xmlns:pic="http://schemas.openxmlformats.org/drawingml/2006/picture">
+                  <pic:nvPicPr>
+                    <pic:cNvPr id="2021275765" name=""/>
+                    <pic:cNvPicPr/>
+                  </pic:nvPicPr>
+                  <pic:blipFill>
+                    <a:blip r:embed="rId31">
+                      <a:extLst>
+                        <a:ext uri="{28A0092B-C50C-407E-A947-70E740481C1C}">
+                          <a14:useLocalDpi xmlns:a14="http://schemas.microsoft.com/office/drawing/2010/main" val="0"/>
+                        </a:ext>
+                      </a:extLst>
+                    </a:blip>
+                    <a:stretch>
+                      <a:fillRect/>
+                    </a:stretch>
+                  </pic:blipFill>
+                  <pic:spPr>
+                    <a:xfrm>
+                      <a:off x="0" y="0"/>
+                      <a:ext cx="2700655" cy="3536950"/>
+                    </a:xfrm>
+                    <a:prstGeom prst="rect">
+                      <a:avLst/>
+                    </a:prstGeom>
+                  </pic:spPr>
+                </pic:pic>
+              </a:graphicData>
+            </a:graphic>
+            <wp14:sizeRelH relativeFrom="page">
+              <wp14:pctWidth>0</wp14:pctWidth>
+            </wp14:sizeRelH>
+            <wp14:sizeRelV relativeFrom="page">
+              <wp14:pctHeight>0</wp14:pctHeight>
+            </wp14:sizeRelV>
+          </wp:anchor>
+        </w:drawing>
+      </w:r>
+      <w:r>
+        <w:rPr>
+          <w:rFonts w:ascii="Roya" w:hAnsi="Roya" w:cs="Roya" w:hint="cs"/>
+          <w:rtl/>
+          <w:lang w:bidi="fa-IR"/>
+        </w:rPr>
+        <w:t>2.3. خروجی</w:t>
+      </w:r>
+    </w:p>
+    <w:p>
+      <w:pPr>
+        <w:bidi/>
+        <w:rPr>
+          <w:rFonts w:ascii="Roya" w:hAnsi="Roya" w:cs="Roya"/>
+          <w:lang w:bidi="fa-IR"/>
+        </w:rPr>
+      </w:pPr>
+      <w:r>
+        <w:rPr>
+          <w:noProof/>
+        </w:rPr>
+        <w:drawing>
+          <wp:anchor distT="0" distB="0" distL="114300" distR="114300" simplePos="0" relativeHeight="251672576" behindDoc="0" locked="0" layoutInCell="1" allowOverlap="1" wp14:anchorId="23A9D38F" wp14:editId="10CDECAA">
+            <wp:simplePos x="0" y="0"/>
+            <wp:positionH relativeFrom="column">
+              <wp:posOffset>948267</wp:posOffset>
+            </wp:positionH>
+            <wp:positionV relativeFrom="paragraph">
+              <wp:posOffset>3050328</wp:posOffset>
+            </wp:positionV>
+            <wp:extent cx="2806531" cy="1823508"/>
+            <wp:effectExtent l="0" t="0" r="0" b="5715"/>
+            <wp:wrapSquare wrapText="bothSides"/>
+            <wp:docPr id="1540152629" name="Picture 1"/>
+            <wp:cNvGraphicFramePr>
+              <a:graphicFrameLocks xmlns:a="http://schemas.openxmlformats.org/drawingml/2006/main" noChangeAspect="1"/>
+            </wp:cNvGraphicFramePr>
+            <a:graphic xmlns:a="http://schemas.openxmlformats.org/drawingml/2006/main">
+              <a:graphicData uri="http://schemas.openxmlformats.org/drawingml/2006/picture">
+                <pic:pic xmlns:pic="http://schemas.openxmlformats.org/drawingml/2006/picture">
+                  <pic:nvPicPr>
+                    <pic:cNvPr id="1540152629" name=""/>
+                    <pic:cNvPicPr/>
+                  </pic:nvPicPr>
+                  <pic:blipFill>
+                    <a:blip r:embed="rId32">
+                      <a:extLst>
+                        <a:ext uri="{28A0092B-C50C-407E-A947-70E740481C1C}">
+                          <a14:useLocalDpi xmlns:a14="http://schemas.microsoft.com/office/drawing/2010/main" val="0"/>
+                        </a:ext>
+                      </a:extLst>
+                    </a:blip>
+                    <a:stretch>
+                      <a:fillRect/>
+                    </a:stretch>
+                  </pic:blipFill>
+                  <pic:spPr>
+                    <a:xfrm>
+                      <a:off x="0" y="0"/>
+                      <a:ext cx="2806531" cy="1823508"/>
+                    </a:xfrm>
+                    <a:prstGeom prst="rect">
+                      <a:avLst/>
+                    </a:prstGeom>
+                  </pic:spPr>
+                </pic:pic>
+              </a:graphicData>
+            </a:graphic>
+            <wp14:sizeRelH relativeFrom="page">
+              <wp14:pctWidth>0</wp14:pctWidth>
+            </wp14:sizeRelH>
+            <wp14:sizeRelV relativeFrom="page">
+              <wp14:pctHeight>0</wp14:pctHeight>
+            </wp14:sizeRelV>
+          </wp:anchor>
+        </w:drawing>
       </w:r>
     </w:p>
     <w:p>
@@ -7878,7 +7963,7 @@
                     <pic:cNvPicPr/>
                   </pic:nvPicPr>
                   <pic:blipFill>
-                    <a:blip r:embed="rId29"/>
+                    <a:blip r:embed="rId33"/>
                     <a:stretch>
                       <a:fillRect/>
                     </a:stretch>
@@ -7944,7 +8029,7 @@
                     <pic:cNvPicPr/>
                   </pic:nvPicPr>
                   <pic:blipFill>
-                    <a:blip r:embed="rId30"/>
+                    <a:blip r:embed="rId34"/>
                     <a:stretch>
                       <a:fillRect/>
                     </a:stretch>
@@ -7984,7 +8069,7 @@
                     <pic:cNvPicPr/>
                   </pic:nvPicPr>
                   <pic:blipFill>
-                    <a:blip r:embed="rId31"/>
+                    <a:blip r:embed="rId35"/>
                     <a:stretch>
                       <a:fillRect/>
                     </a:stretch>
@@ -8024,7 +8109,7 @@
                     <pic:cNvPicPr/>
                   </pic:nvPicPr>
                   <pic:blipFill>
-                    <a:blip r:embed="rId32"/>
+                    <a:blip r:embed="rId36"/>
                     <a:stretch>
                       <a:fillRect/>
                     </a:stretch>
@@ -8143,6 +8228,7 @@
           <w:tab w:val="left" w:pos="1027"/>
         </w:tabs>
         <w:bidi/>
+        <w:jc w:val="center"/>
         <w:rPr>
           <w:rFonts w:ascii="Roya" w:hAnsi="Roya" w:cs="Roya"/>
           <w:rtl/>
@@ -8154,8 +8240,8 @@
           <w:noProof/>
         </w:rPr>
         <w:drawing>
-          <wp:inline distT="0" distB="0" distL="0" distR="0" wp14:anchorId="5768515C" wp14:editId="2391FB41">
-            <wp:extent cx="6858000" cy="1969135"/>
+          <wp:inline distT="0" distB="0" distL="0" distR="0" wp14:anchorId="5768515C" wp14:editId="04937A07">
+            <wp:extent cx="5588000" cy="1604480"/>
             <wp:effectExtent l="0" t="0" r="0" b="0"/>
             <wp:docPr id="961712183" name="Picture 1"/>
             <wp:cNvGraphicFramePr>
@@ -8169,7 +8255,7 @@
                     <pic:cNvPicPr/>
                   </pic:nvPicPr>
                   <pic:blipFill>
-                    <a:blip r:embed="rId33"/>
+                    <a:blip r:embed="rId37"/>
                     <a:stretch>
                       <a:fillRect/>
                     </a:stretch>
@@ -8177,7 +8263,7 @@
                   <pic:spPr>
                     <a:xfrm>
                       <a:off x="0" y="0"/>
-                      <a:ext cx="6858000" cy="1969135"/>
+                      <a:ext cx="5604760" cy="1609292"/>
                     </a:xfrm>
                     <a:prstGeom prst="rect">
                       <a:avLst/>
@@ -8206,6 +8292,66 @@
       </w:pPr>
       <w:r>
         <w:rPr>
+          <w:noProof/>
+        </w:rPr>
+        <w:drawing>
+          <wp:anchor distT="0" distB="0" distL="114300" distR="114300" simplePos="0" relativeHeight="251673600" behindDoc="0" locked="0" layoutInCell="1" allowOverlap="1" wp14:anchorId="65BF8EF4" wp14:editId="409B8078">
+            <wp:simplePos x="0" y="0"/>
+            <wp:positionH relativeFrom="column">
+              <wp:posOffset>-177800</wp:posOffset>
+            </wp:positionH>
+            <wp:positionV relativeFrom="paragraph">
+              <wp:posOffset>393065</wp:posOffset>
+            </wp:positionV>
+            <wp:extent cx="5706110" cy="2491105"/>
+            <wp:effectExtent l="0" t="0" r="8890" b="4445"/>
+            <wp:wrapSquare wrapText="bothSides"/>
+            <wp:docPr id="1261674234" name="Picture 1"/>
+            <wp:cNvGraphicFramePr>
+              <a:graphicFrameLocks xmlns:a="http://schemas.openxmlformats.org/drawingml/2006/main" noChangeAspect="1"/>
+            </wp:cNvGraphicFramePr>
+            <a:graphic xmlns:a="http://schemas.openxmlformats.org/drawingml/2006/main">
+              <a:graphicData uri="http://schemas.openxmlformats.org/drawingml/2006/picture">
+                <pic:pic xmlns:pic="http://schemas.openxmlformats.org/drawingml/2006/picture">
+                  <pic:nvPicPr>
+                    <pic:cNvPr id="1261674234" name=""/>
+                    <pic:cNvPicPr/>
+                  </pic:nvPicPr>
+                  <pic:blipFill>
+                    <a:blip r:embed="rId38">
+                      <a:extLst>
+                        <a:ext uri="{28A0092B-C50C-407E-A947-70E740481C1C}">
+                          <a14:useLocalDpi xmlns:a14="http://schemas.microsoft.com/office/drawing/2010/main" val="0"/>
+                        </a:ext>
+                      </a:extLst>
+                    </a:blip>
+                    <a:stretch>
+                      <a:fillRect/>
+                    </a:stretch>
+                  </pic:blipFill>
+                  <pic:spPr>
+                    <a:xfrm>
+                      <a:off x="0" y="0"/>
+                      <a:ext cx="5706110" cy="2491105"/>
+                    </a:xfrm>
+                    <a:prstGeom prst="rect">
+                      <a:avLst/>
+                    </a:prstGeom>
+                  </pic:spPr>
+                </pic:pic>
+              </a:graphicData>
+            </a:graphic>
+            <wp14:sizeRelH relativeFrom="page">
+              <wp14:pctWidth>0</wp14:pctWidth>
+            </wp14:sizeRelH>
+            <wp14:sizeRelV relativeFrom="page">
+              <wp14:pctHeight>0</wp14:pctHeight>
+            </wp14:sizeRelV>
+          </wp:anchor>
+        </w:drawing>
+      </w:r>
+      <w:r>
+        <w:rPr>
           <w:rFonts w:ascii="Roya" w:hAnsi="Roya" w:cs="Roya" w:hint="cs"/>
           <w:b/>
           <w:bCs/>
@@ -8242,30 +8388,17 @@
         <w:bidi/>
         <w:rPr>
           <w:rFonts w:ascii="Roya" w:hAnsi="Roya" w:cs="Roya"/>
-          <w:lang w:bidi="fa-IR"/>
-        </w:rPr>
-      </w:pPr>
-      <w:r>
-        <w:rPr>
-          <w:rFonts w:ascii="Roya" w:hAnsi="Roya" w:cs="Roya"/>
-          <w:lang w:bidi="fa-IR"/>
-        </w:rPr>
-        <w:t>TODO</w:t>
-      </w:r>
-    </w:p>
-    <w:p>
-      <w:pPr>
-        <w:rPr>
-          <w:rFonts w:ascii="Roya" w:hAnsi="Roya" w:cs="Roya"/>
-          <w:lang w:bidi="fa-IR"/>
-        </w:rPr>
-      </w:pPr>
-      <w:r>
-        <w:rPr>
-          <w:rFonts w:ascii="Roya" w:hAnsi="Roya" w:cs="Roya"/>
-          <w:lang w:bidi="fa-IR"/>
-        </w:rPr>
-        <w:br w:type="page"/>
+          <w:rtl/>
+          <w:lang w:bidi="fa-IR"/>
+        </w:rPr>
+      </w:pPr>
+      <w:r>
+        <w:rPr>
+          <w:rFonts w:ascii="Roya" w:hAnsi="Roya" w:cs="Roya" w:hint="cs"/>
+          <w:rtl/>
+          <w:lang w:bidi="fa-IR"/>
+        </w:rPr>
+        <w:t>1.6. کد</w:t>
       </w:r>
     </w:p>
     <w:p>
@@ -8276,42 +8409,10 @@
         <w:bidi/>
         <w:rPr>
           <w:rFonts w:ascii="Roya" w:hAnsi="Roya" w:cs="Roya"/>
-          <w:b/>
-          <w:bCs/>
-          <w:rtl/>
-          <w:lang w:bidi="fa-IR"/>
-        </w:rPr>
-      </w:pPr>
-      <w:r>
-        <w:rPr>
-          <w:rFonts w:ascii="Roya" w:hAnsi="Roya" w:cs="Roya" w:hint="cs"/>
-          <w:b/>
-          <w:bCs/>
-          <w:rtl/>
-          <w:lang w:bidi="fa-IR"/>
-        </w:rPr>
-        <w:lastRenderedPageBreak/>
-        <w:t xml:space="preserve">7. چگونه میتوانیم </w:t>
-      </w:r>
-      <w:r>
-        <w:rPr>
-          <w:rFonts w:ascii="Roya" w:hAnsi="Roya" w:cs="Roya"/>
-          <w:b/>
-          <w:bCs/>
-          <w:lang w:bidi="fa-IR"/>
-        </w:rPr>
-        <w:t>utilization</w:t>
-      </w:r>
-      <w:r>
-        <w:rPr>
-          <w:rFonts w:ascii="Roya" w:hAnsi="Roya" w:cs="Roya" w:hint="cs"/>
-          <w:b/>
-          <w:bCs/>
-          <w:rtl/>
-          <w:lang w:bidi="fa-IR"/>
-        </w:rPr>
-        <w:t xml:space="preserve"> سیستم را بالا ببریم؟</w:t>
-      </w:r>
+          <w:rtl/>
+          <w:lang w:bidi="fa-IR"/>
+        </w:rPr>
+      </w:pPr>
     </w:p>
     <w:p>
       <w:pPr>
@@ -8320,35 +8421,11 @@
         </w:tabs>
         <w:bidi/>
         <w:rPr>
-          <w:rFonts w:ascii="Roya" w:hAnsi="Roya" w:cs="Roya" w:hint="cs"/>
-          <w:rtl/>
-          <w:lang w:bidi="fa-IR"/>
-        </w:rPr>
-      </w:pPr>
-      <w:r>
-        <w:rPr>
-          <w:rFonts w:ascii="Roya" w:hAnsi="Roya" w:cs="Roya" w:hint="cs"/>
-          <w:rtl/>
-          <w:lang w:bidi="fa-IR"/>
-        </w:rPr>
-        <w:t xml:space="preserve">؟؟ </w:t>
-      </w:r>
-      <w:r>
-        <w:rPr>
-          <w:rFonts w:ascii="Roya" w:hAnsi="Roya" w:cs="Roya" w:hint="cs"/>
-          <w:rtl/>
-          <w:lang w:bidi="fa-IR"/>
-        </w:rPr>
-        <w:t>با افزایش تعداد تسک ها، میتوان استفاده بیشتری از سیستم برد و بهره وری آن بالاتر میرود.</w:t>
-      </w:r>
-      <w:r>
-        <w:rPr>
-          <w:rFonts w:ascii="Roya" w:hAnsi="Roya" w:cs="Roya" w:hint="cs"/>
-          <w:rtl/>
-          <w:lang w:bidi="fa-IR"/>
-        </w:rPr>
-        <w:t xml:space="preserve"> </w:t>
-      </w:r>
+          <w:rFonts w:ascii="Roya" w:hAnsi="Roya" w:cs="Roya"/>
+          <w:rtl/>
+          <w:lang w:bidi="fa-IR"/>
+        </w:rPr>
+      </w:pPr>
     </w:p>
     <w:p>
       <w:pPr>
@@ -8397,60 +8474,10 @@
         <w:bidi/>
         <w:rPr>
           <w:rFonts w:ascii="Roya" w:hAnsi="Roya" w:cs="Roya"/>
-          <w:b/>
-          <w:bCs/>
-          <w:rtl/>
-          <w:lang w:bidi="fa-IR"/>
-        </w:rPr>
-      </w:pPr>
-      <w:r>
-        <w:rPr>
-          <w:rFonts w:ascii="Roya" w:hAnsi="Roya" w:cs="Roya" w:hint="cs"/>
-          <w:b/>
-          <w:bCs/>
-          <w:rtl/>
-          <w:lang w:bidi="fa-IR"/>
-        </w:rPr>
-        <w:t xml:space="preserve">8. با توجه به داده های به دست آمده، با در نظر گرفتتن دو معیار تعداد بسته هایی که </w:t>
-      </w:r>
-      <w:r>
-        <w:rPr>
-          <w:rFonts w:ascii="Roya" w:hAnsi="Roya" w:cs="Roya"/>
-          <w:b/>
-          <w:bCs/>
-          <w:lang w:bidi="fa-IR"/>
-        </w:rPr>
-        <w:t>drop</w:t>
-      </w:r>
-      <w:r>
-        <w:rPr>
-          <w:rFonts w:ascii="Roya" w:hAnsi="Roya" w:cs="Roya" w:hint="cs"/>
-          <w:b/>
-          <w:bCs/>
-          <w:rtl/>
-          <w:lang w:bidi="fa-IR"/>
-        </w:rPr>
-        <w:t xml:space="preserve"> میشوند و تعداد دسته هایی که به دست </w:t>
-      </w:r>
-      <w:r>
-        <w:rPr>
-          <w:rFonts w:ascii="Roya" w:hAnsi="Roya" w:cs="Roya"/>
-          <w:b/>
-          <w:bCs/>
-          <w:lang w:bidi="fa-IR"/>
-        </w:rPr>
-        <w:t>host</w:t>
-      </w:r>
-      <w:r>
-        <w:rPr>
-          <w:rFonts w:ascii="Roya" w:hAnsi="Roya" w:cs="Roya" w:hint="cs"/>
-          <w:b/>
-          <w:bCs/>
-          <w:rtl/>
-          <w:lang w:bidi="fa-IR"/>
-        </w:rPr>
-        <w:t xml:space="preserve"> میرسند، کدام یک از سیاست های نوبت دهی در روتر منطقی تر و بهتر است که استفاده کنیم؟ توضیح دهید.</w:t>
-      </w:r>
+          <w:rtl/>
+          <w:lang w:bidi="fa-IR"/>
+        </w:rPr>
+      </w:pPr>
     </w:p>
     <w:p>
       <w:pPr>
@@ -8466,6 +8493,563 @@
       </w:pPr>
       <w:r>
         <w:rPr>
+          <w:noProof/>
+        </w:rPr>
+        <w:drawing>
+          <wp:anchor distT="0" distB="0" distL="114300" distR="114300" simplePos="0" relativeHeight="251675648" behindDoc="0" locked="0" layoutInCell="1" allowOverlap="1" wp14:anchorId="6C27E935" wp14:editId="33DD4699">
+            <wp:simplePos x="0" y="0"/>
+            <wp:positionH relativeFrom="column">
+              <wp:posOffset>3327188</wp:posOffset>
+            </wp:positionH>
+            <wp:positionV relativeFrom="paragraph">
+              <wp:posOffset>396663</wp:posOffset>
+            </wp:positionV>
+            <wp:extent cx="2451627" cy="1680398"/>
+            <wp:effectExtent l="0" t="0" r="6350" b="0"/>
+            <wp:wrapSquare wrapText="bothSides"/>
+            <wp:docPr id="1196904677" name="Picture 1"/>
+            <wp:cNvGraphicFramePr>
+              <a:graphicFrameLocks xmlns:a="http://schemas.openxmlformats.org/drawingml/2006/main" noChangeAspect="1"/>
+            </wp:cNvGraphicFramePr>
+            <a:graphic xmlns:a="http://schemas.openxmlformats.org/drawingml/2006/main">
+              <a:graphicData uri="http://schemas.openxmlformats.org/drawingml/2006/picture">
+                <pic:pic xmlns:pic="http://schemas.openxmlformats.org/drawingml/2006/picture">
+                  <pic:nvPicPr>
+                    <pic:cNvPr id="1196904677" name=""/>
+                    <pic:cNvPicPr/>
+                  </pic:nvPicPr>
+                  <pic:blipFill>
+                    <a:blip r:embed="rId39">
+                      <a:extLst>
+                        <a:ext uri="{28A0092B-C50C-407E-A947-70E740481C1C}">
+                          <a14:useLocalDpi xmlns:a14="http://schemas.microsoft.com/office/drawing/2010/main" val="0"/>
+                        </a:ext>
+                      </a:extLst>
+                    </a:blip>
+                    <a:stretch>
+                      <a:fillRect/>
+                    </a:stretch>
+                  </pic:blipFill>
+                  <pic:spPr>
+                    <a:xfrm>
+                      <a:off x="0" y="0"/>
+                      <a:ext cx="2451627" cy="1680398"/>
+                    </a:xfrm>
+                    <a:prstGeom prst="rect">
+                      <a:avLst/>
+                    </a:prstGeom>
+                  </pic:spPr>
+                </pic:pic>
+              </a:graphicData>
+            </a:graphic>
+            <wp14:sizeRelH relativeFrom="page">
+              <wp14:pctWidth>0</wp14:pctWidth>
+            </wp14:sizeRelH>
+            <wp14:sizeRelV relativeFrom="page">
+              <wp14:pctHeight>0</wp14:pctHeight>
+            </wp14:sizeRelV>
+          </wp:anchor>
+        </w:drawing>
+      </w:r>
+      <w:r>
+        <w:rPr>
+          <w:rFonts w:ascii="Roya" w:hAnsi="Roya" w:cs="Roya" w:hint="cs"/>
+          <w:rtl/>
+          <w:lang w:bidi="fa-IR"/>
+        </w:rPr>
+        <w:t>2.6. خروجی</w:t>
+      </w:r>
+    </w:p>
+    <w:p>
+      <w:pPr>
+        <w:tabs>
+          <w:tab w:val="left" w:pos="1027"/>
+        </w:tabs>
+        <w:bidi/>
+        <w:rPr>
+          <w:rFonts w:ascii="Roya" w:hAnsi="Roya" w:cs="Roya"/>
+          <w:rtl/>
+          <w:lang w:bidi="fa-IR"/>
+        </w:rPr>
+      </w:pPr>
+      <w:r>
+        <w:rPr>
+          <w:noProof/>
+        </w:rPr>
+        <w:drawing>
+          <wp:anchor distT="0" distB="0" distL="114300" distR="114300" simplePos="0" relativeHeight="251674624" behindDoc="0" locked="0" layoutInCell="1" allowOverlap="1" wp14:anchorId="0AFB327B" wp14:editId="56B28C91">
+            <wp:simplePos x="0" y="0"/>
+            <wp:positionH relativeFrom="column">
+              <wp:posOffset>383329</wp:posOffset>
+            </wp:positionH>
+            <wp:positionV relativeFrom="paragraph">
+              <wp:posOffset>44450</wp:posOffset>
+            </wp:positionV>
+            <wp:extent cx="2288540" cy="1717675"/>
+            <wp:effectExtent l="0" t="0" r="0" b="0"/>
+            <wp:wrapSquare wrapText="bothSides"/>
+            <wp:docPr id="1969442408" name="Picture 1"/>
+            <wp:cNvGraphicFramePr>
+              <a:graphicFrameLocks xmlns:a="http://schemas.openxmlformats.org/drawingml/2006/main" noChangeAspect="1"/>
+            </wp:cNvGraphicFramePr>
+            <a:graphic xmlns:a="http://schemas.openxmlformats.org/drawingml/2006/main">
+              <a:graphicData uri="http://schemas.openxmlformats.org/drawingml/2006/picture">
+                <pic:pic xmlns:pic="http://schemas.openxmlformats.org/drawingml/2006/picture">
+                  <pic:nvPicPr>
+                    <pic:cNvPr id="1969442408" name=""/>
+                    <pic:cNvPicPr/>
+                  </pic:nvPicPr>
+                  <pic:blipFill>
+                    <a:blip r:embed="rId40">
+                      <a:extLst>
+                        <a:ext uri="{28A0092B-C50C-407E-A947-70E740481C1C}">
+                          <a14:useLocalDpi xmlns:a14="http://schemas.microsoft.com/office/drawing/2010/main" val="0"/>
+                        </a:ext>
+                      </a:extLst>
+                    </a:blip>
+                    <a:stretch>
+                      <a:fillRect/>
+                    </a:stretch>
+                  </pic:blipFill>
+                  <pic:spPr>
+                    <a:xfrm>
+                      <a:off x="0" y="0"/>
+                      <a:ext cx="2288540" cy="1717675"/>
+                    </a:xfrm>
+                    <a:prstGeom prst="rect">
+                      <a:avLst/>
+                    </a:prstGeom>
+                  </pic:spPr>
+                </pic:pic>
+              </a:graphicData>
+            </a:graphic>
+            <wp14:sizeRelH relativeFrom="page">
+              <wp14:pctWidth>0</wp14:pctWidth>
+            </wp14:sizeRelH>
+            <wp14:sizeRelV relativeFrom="page">
+              <wp14:pctHeight>0</wp14:pctHeight>
+            </wp14:sizeRelV>
+          </wp:anchor>
+        </w:drawing>
+      </w:r>
+    </w:p>
+    <w:p>
+      <w:pPr>
+        <w:tabs>
+          <w:tab w:val="left" w:pos="1027"/>
+        </w:tabs>
+        <w:bidi/>
+        <w:rPr>
+          <w:rFonts w:ascii="Roya" w:hAnsi="Roya" w:cs="Roya"/>
+          <w:lang w:bidi="fa-IR"/>
+        </w:rPr>
+      </w:pPr>
+    </w:p>
+    <w:p>
+      <w:pPr>
+        <w:rPr>
+          <w:rFonts w:ascii="Roya" w:hAnsi="Roya" w:cs="Roya"/>
+          <w:rtl/>
+          <w:lang w:bidi="fa-IR"/>
+        </w:rPr>
+      </w:pPr>
+    </w:p>
+    <w:p>
+      <w:pPr>
+        <w:rPr>
+          <w:rFonts w:ascii="Roya" w:hAnsi="Roya" w:cs="Roya"/>
+          <w:rtl/>
+          <w:lang w:bidi="fa-IR"/>
+        </w:rPr>
+      </w:pPr>
+    </w:p>
+    <w:p>
+      <w:pPr>
+        <w:rPr>
+          <w:rFonts w:ascii="Roya" w:hAnsi="Roya" w:cs="Roya"/>
+          <w:rtl/>
+          <w:lang w:bidi="fa-IR"/>
+        </w:rPr>
+      </w:pPr>
+      <w:r>
+        <w:rPr>
+          <w:noProof/>
+        </w:rPr>
+        <w:drawing>
+          <wp:anchor distT="0" distB="0" distL="114300" distR="114300" simplePos="0" relativeHeight="251676672" behindDoc="0" locked="0" layoutInCell="1" allowOverlap="1" wp14:anchorId="64B4FD1A" wp14:editId="2C1C3847">
+            <wp:simplePos x="0" y="0"/>
+            <wp:positionH relativeFrom="column">
+              <wp:posOffset>1870710</wp:posOffset>
+            </wp:positionH>
+            <wp:positionV relativeFrom="paragraph">
+              <wp:posOffset>246591</wp:posOffset>
+            </wp:positionV>
+            <wp:extent cx="2416175" cy="1678305"/>
+            <wp:effectExtent l="0" t="0" r="3175" b="0"/>
+            <wp:wrapSquare wrapText="bothSides"/>
+            <wp:docPr id="978051258" name="Picture 1"/>
+            <wp:cNvGraphicFramePr>
+              <a:graphicFrameLocks xmlns:a="http://schemas.openxmlformats.org/drawingml/2006/main" noChangeAspect="1"/>
+            </wp:cNvGraphicFramePr>
+            <a:graphic xmlns:a="http://schemas.openxmlformats.org/drawingml/2006/main">
+              <a:graphicData uri="http://schemas.openxmlformats.org/drawingml/2006/picture">
+                <pic:pic xmlns:pic="http://schemas.openxmlformats.org/drawingml/2006/picture">
+                  <pic:nvPicPr>
+                    <pic:cNvPr id="978051258" name=""/>
+                    <pic:cNvPicPr/>
+                  </pic:nvPicPr>
+                  <pic:blipFill>
+                    <a:blip r:embed="rId41">
+                      <a:extLst>
+                        <a:ext uri="{28A0092B-C50C-407E-A947-70E740481C1C}">
+                          <a14:useLocalDpi xmlns:a14="http://schemas.microsoft.com/office/drawing/2010/main" val="0"/>
+                        </a:ext>
+                      </a:extLst>
+                    </a:blip>
+                    <a:stretch>
+                      <a:fillRect/>
+                    </a:stretch>
+                  </pic:blipFill>
+                  <pic:spPr>
+                    <a:xfrm>
+                      <a:off x="0" y="0"/>
+                      <a:ext cx="2416175" cy="1678305"/>
+                    </a:xfrm>
+                    <a:prstGeom prst="rect">
+                      <a:avLst/>
+                    </a:prstGeom>
+                  </pic:spPr>
+                </pic:pic>
+              </a:graphicData>
+            </a:graphic>
+            <wp14:sizeRelH relativeFrom="page">
+              <wp14:pctWidth>0</wp14:pctWidth>
+            </wp14:sizeRelH>
+            <wp14:sizeRelV relativeFrom="page">
+              <wp14:pctHeight>0</wp14:pctHeight>
+            </wp14:sizeRelV>
+          </wp:anchor>
+        </w:drawing>
+      </w:r>
+    </w:p>
+    <w:p>
+      <w:pPr>
+        <w:rPr>
+          <w:rFonts w:ascii="Roya" w:hAnsi="Roya" w:cs="Roya"/>
+          <w:rtl/>
+          <w:lang w:bidi="fa-IR"/>
+        </w:rPr>
+      </w:pPr>
+    </w:p>
+    <w:p>
+      <w:pPr>
+        <w:rPr>
+          <w:rFonts w:ascii="Roya" w:hAnsi="Roya" w:cs="Roya"/>
+          <w:rtl/>
+          <w:lang w:bidi="fa-IR"/>
+        </w:rPr>
+      </w:pPr>
+    </w:p>
+    <w:p>
+      <w:pPr>
+        <w:rPr>
+          <w:rFonts w:ascii="Roya" w:hAnsi="Roya" w:cs="Roya"/>
+          <w:rtl/>
+          <w:lang w:bidi="fa-IR"/>
+        </w:rPr>
+      </w:pPr>
+    </w:p>
+    <w:p>
+      <w:pPr>
+        <w:bidi/>
+        <w:rPr>
+          <w:rFonts w:ascii="Roya" w:hAnsi="Roya" w:cs="Roya"/>
+          <w:lang w:bidi="fa-IR"/>
+        </w:rPr>
+      </w:pPr>
+      <w:r>
+        <w:rPr>
+          <w:rFonts w:ascii="Roya" w:hAnsi="Roya" w:cs="Roya"/>
+          <w:lang w:bidi="fa-IR"/>
+        </w:rPr>
+        <w:br w:type="page"/>
+      </w:r>
+    </w:p>
+    <w:p>
+      <w:pPr>
+        <w:tabs>
+          <w:tab w:val="left" w:pos="1027"/>
+        </w:tabs>
+        <w:bidi/>
+        <w:rPr>
+          <w:rFonts w:ascii="Roya" w:hAnsi="Roya" w:cs="Roya"/>
+          <w:b/>
+          <w:bCs/>
+          <w:rtl/>
+          <w:lang w:bidi="fa-IR"/>
+        </w:rPr>
+      </w:pPr>
+      <w:r>
+        <w:rPr>
+          <w:rFonts w:ascii="Roya" w:hAnsi="Roya" w:cs="Roya" w:hint="cs"/>
+          <w:b/>
+          <w:bCs/>
+          <w:rtl/>
+          <w:lang w:bidi="fa-IR"/>
+        </w:rPr>
+        <w:lastRenderedPageBreak/>
+        <w:t xml:space="preserve">7. چگونه میتوانیم </w:t>
+      </w:r>
+      <w:r>
+        <w:rPr>
+          <w:rFonts w:ascii="Roya" w:hAnsi="Roya" w:cs="Roya"/>
+          <w:b/>
+          <w:bCs/>
+          <w:lang w:bidi="fa-IR"/>
+        </w:rPr>
+        <w:t>utilization</w:t>
+      </w:r>
+      <w:r>
+        <w:rPr>
+          <w:rFonts w:ascii="Roya" w:hAnsi="Roya" w:cs="Roya" w:hint="cs"/>
+          <w:b/>
+          <w:bCs/>
+          <w:rtl/>
+          <w:lang w:bidi="fa-IR"/>
+        </w:rPr>
+        <w:t xml:space="preserve"> سیستم را بالا ببریم؟</w:t>
+      </w:r>
+    </w:p>
+    <w:p>
+      <w:pPr>
+        <w:tabs>
+          <w:tab w:val="left" w:pos="1027"/>
+        </w:tabs>
+        <w:bidi/>
+        <w:rPr>
+          <w:rFonts w:ascii="Roya" w:hAnsi="Roya" w:cs="Roya"/>
+          <w:rtl/>
+          <w:lang w:bidi="fa-IR"/>
+        </w:rPr>
+      </w:pPr>
+      <w:r>
+        <w:rPr>
+          <w:rFonts w:ascii="Roya" w:hAnsi="Roya" w:cs="Roya" w:hint="cs"/>
+          <w:rtl/>
+          <w:lang w:bidi="fa-IR"/>
+        </w:rPr>
+        <w:t>* تقسیم سنگینی (</w:t>
+      </w:r>
+      <w:r>
+        <w:rPr>
+          <w:rFonts w:ascii="Roya" w:hAnsi="Roya" w:cs="Roya"/>
+          <w:lang w:bidi="fa-IR"/>
+        </w:rPr>
+        <w:t>Load Balancing</w:t>
+      </w:r>
+      <w:r>
+        <w:rPr>
+          <w:rFonts w:ascii="Roya" w:hAnsi="Roya" w:cs="Roya" w:hint="cs"/>
+          <w:rtl/>
+          <w:lang w:bidi="fa-IR"/>
+        </w:rPr>
+        <w:t>): تقسیم کردن مناسب تسک ها میان پروسسورها</w:t>
+      </w:r>
+    </w:p>
+    <w:p>
+      <w:pPr>
+        <w:tabs>
+          <w:tab w:val="left" w:pos="1027"/>
+        </w:tabs>
+        <w:bidi/>
+        <w:rPr>
+          <w:rFonts w:ascii="Roya" w:hAnsi="Roya" w:cs="Roya"/>
+          <w:rtl/>
+          <w:lang w:bidi="fa-IR"/>
+        </w:rPr>
+      </w:pPr>
+      <w:r>
+        <w:rPr>
+          <w:rFonts w:ascii="Roya" w:hAnsi="Roya" w:cs="Roya" w:hint="cs"/>
+          <w:rtl/>
+          <w:lang w:bidi="fa-IR"/>
+        </w:rPr>
+        <w:t>* پردازش موازی: از مولتی ترد و چندپردازشی استفاده کنیم تا از ریسورس های موجود حداکثر استفاده را بکنیم.</w:t>
+      </w:r>
+    </w:p>
+    <w:p>
+      <w:pPr>
+        <w:tabs>
+          <w:tab w:val="left" w:pos="1027"/>
+        </w:tabs>
+        <w:bidi/>
+        <w:rPr>
+          <w:rFonts w:ascii="Roya" w:hAnsi="Roya" w:cs="Roya"/>
+          <w:rtl/>
+          <w:lang w:bidi="fa-IR"/>
+        </w:rPr>
+      </w:pPr>
+      <w:r>
+        <w:rPr>
+          <w:rFonts w:ascii="Roya" w:hAnsi="Roya" w:cs="Roya" w:hint="cs"/>
+          <w:rtl/>
+          <w:lang w:bidi="fa-IR"/>
+        </w:rPr>
+        <w:t xml:space="preserve">* </w:t>
+      </w:r>
+      <w:r>
+        <w:rPr>
+          <w:rFonts w:ascii="Roya" w:hAnsi="Roya" w:cs="Roya" w:hint="cs"/>
+          <w:rtl/>
+          <w:lang w:bidi="fa-IR"/>
+        </w:rPr>
+        <w:t>بهینه سازی منابع: اختصاص منابع را بهینه سازی کنیم. این کار به کمک تحلیل و بررسی عملکرد سیستم و مشخص کردن ریسورس هایی که کم یا زیاد از حد استفاده شده اند به دست می آید</w:t>
+      </w:r>
+      <w:r>
+        <w:rPr>
+          <w:rFonts w:ascii="Roya" w:hAnsi="Roya" w:cs="Roya" w:hint="cs"/>
+          <w:rtl/>
+          <w:lang w:bidi="fa-IR"/>
+        </w:rPr>
+        <w:t xml:space="preserve">، بدین صورت میتوانیم توازن بهتری در تقسیم تسک ها نیز داشته باشیم که به همان </w:t>
+      </w:r>
+      <w:r>
+        <w:rPr>
+          <w:rFonts w:ascii="Roya" w:hAnsi="Roya" w:cs="Roya"/>
+          <w:lang w:bidi="fa-IR"/>
+        </w:rPr>
+        <w:t>Load Balancing</w:t>
+      </w:r>
+      <w:r>
+        <w:rPr>
+          <w:rFonts w:ascii="Roya" w:hAnsi="Roya" w:cs="Roya" w:hint="cs"/>
+          <w:rtl/>
+          <w:lang w:bidi="fa-IR"/>
+        </w:rPr>
+        <w:t>نیز مرتبط میشود.</w:t>
+      </w:r>
+    </w:p>
+    <w:p>
+      <w:pPr>
+        <w:tabs>
+          <w:tab w:val="left" w:pos="1027"/>
+        </w:tabs>
+        <w:bidi/>
+        <w:rPr>
+          <w:rFonts w:ascii="Roya" w:hAnsi="Roya" w:cs="Roya"/>
+          <w:rtl/>
+          <w:lang w:bidi="fa-IR"/>
+        </w:rPr>
+      </w:pPr>
+      <w:r>
+        <w:rPr>
+          <w:rFonts w:ascii="Roya" w:hAnsi="Roya" w:cs="Roya" w:hint="cs"/>
+          <w:rtl/>
+          <w:lang w:bidi="fa-IR"/>
+        </w:rPr>
+        <w:t xml:space="preserve">* الگوریتم های زمانبندی: از الگوریتم های مختلف زمانبندی یا همان </w:t>
+      </w:r>
+      <w:r>
+        <w:rPr>
+          <w:rFonts w:ascii="Roya" w:hAnsi="Roya" w:cs="Roya"/>
+          <w:lang w:bidi="fa-IR"/>
+        </w:rPr>
+        <w:t>Task Scheduling</w:t>
+      </w:r>
+      <w:r>
+        <w:rPr>
+          <w:rFonts w:ascii="Roya" w:hAnsi="Roya" w:cs="Roya" w:hint="cs"/>
+          <w:rtl/>
+          <w:lang w:bidi="fa-IR"/>
+        </w:rPr>
+        <w:t xml:space="preserve"> های مختلف استفاده کنیم تا اولویت بندی مناسب کرده و بتوانیم زمان های بیکاری را کمینه و استفاده از منابع را بیشینه کنیم.</w:t>
+      </w:r>
+      <w:r>
+        <w:rPr>
+          <w:rFonts w:ascii="Roya" w:hAnsi="Roya" w:cs="Roya" w:hint="cs"/>
+          <w:rtl/>
+          <w:lang w:bidi="fa-IR"/>
+        </w:rPr>
+        <w:t xml:space="preserve"> این کار به کمک در نظر گرفتن موارد ی همچون وابستگی ها، اولویت ها و پیش نیازها قابل دستیابی است.</w:t>
+      </w:r>
+    </w:p>
+    <w:p>
+      <w:pPr>
+        <w:tabs>
+          <w:tab w:val="left" w:pos="1027"/>
+        </w:tabs>
+        <w:bidi/>
+        <w:rPr>
+          <w:rFonts w:ascii="Roya" w:hAnsi="Roya" w:cs="Roya"/>
+          <w:b/>
+          <w:bCs/>
+          <w:rtl/>
+          <w:lang w:bidi="fa-IR"/>
+        </w:rPr>
+      </w:pPr>
+      <w:r>
+        <w:rPr>
+          <w:rFonts w:ascii="Roya" w:hAnsi="Roya" w:cs="Roya" w:hint="cs"/>
+          <w:b/>
+          <w:bCs/>
+          <w:rtl/>
+          <w:lang w:bidi="fa-IR"/>
+        </w:rPr>
+        <w:t xml:space="preserve">8. با توجه به داده های به دست آمده، با در نظر گرفتتن دو معیار تعداد بسته هایی که </w:t>
+      </w:r>
+      <w:r>
+        <w:rPr>
+          <w:rFonts w:ascii="Roya" w:hAnsi="Roya" w:cs="Roya"/>
+          <w:b/>
+          <w:bCs/>
+          <w:lang w:bidi="fa-IR"/>
+        </w:rPr>
+        <w:t>drop</w:t>
+      </w:r>
+      <w:r>
+        <w:rPr>
+          <w:rFonts w:ascii="Roya" w:hAnsi="Roya" w:cs="Roya" w:hint="cs"/>
+          <w:b/>
+          <w:bCs/>
+          <w:rtl/>
+          <w:lang w:bidi="fa-IR"/>
+        </w:rPr>
+        <w:t xml:space="preserve"> میشوند و تعداد دسته هایی که به دست </w:t>
+      </w:r>
+      <w:r>
+        <w:rPr>
+          <w:rFonts w:ascii="Roya" w:hAnsi="Roya" w:cs="Roya"/>
+          <w:b/>
+          <w:bCs/>
+          <w:lang w:bidi="fa-IR"/>
+        </w:rPr>
+        <w:t>host</w:t>
+      </w:r>
+      <w:r>
+        <w:rPr>
+          <w:rFonts w:ascii="Roya" w:hAnsi="Roya" w:cs="Roya" w:hint="cs"/>
+          <w:b/>
+          <w:bCs/>
+          <w:rtl/>
+          <w:lang w:bidi="fa-IR"/>
+        </w:rPr>
+        <w:t xml:space="preserve"> میرسند، کدام یک از سیاست های نوبت دهی در روتر منطقی تر و بهتر است که استفاده کنیم؟ توضیح دهید.</w:t>
+      </w:r>
+    </w:p>
+    <w:p>
+      <w:pPr>
+        <w:tabs>
+          <w:tab w:val="left" w:pos="1027"/>
+        </w:tabs>
+        <w:bidi/>
+        <w:rPr>
+          <w:rFonts w:ascii="Roya" w:hAnsi="Roya" w:cs="Roya"/>
+          <w:rtl/>
+          <w:lang w:bidi="fa-IR"/>
+        </w:rPr>
+      </w:pPr>
+      <w:r>
+        <w:rPr>
           <w:rFonts w:ascii="Roya" w:hAnsi="Roya" w:cs="Roya" w:hint="cs"/>
           <w:rtl/>
           <w:lang w:bidi="fa-IR"/>
@@ -8500,7 +9084,15 @@
           <w:rtl/>
           <w:lang w:bidi="fa-IR"/>
         </w:rPr>
-        <w:t xml:space="preserve"> میکند.</w:t>
+        <w:t xml:space="preserve"> میکند</w:t>
+      </w:r>
+      <w:r>
+        <w:rPr>
+          <w:rFonts w:ascii="Roya" w:hAnsi="Roya" w:cs="Roya" w:hint="cs"/>
+          <w:rtl/>
+          <w:lang w:bidi="fa-IR"/>
+        </w:rPr>
+        <w:t xml:space="preserve"> و سایر نتایج و خروجی های مقایسه ای نیز در نمودارهای بالا نمایش داده شده اند.</w:t>
       </w:r>
     </w:p>
     <w:p>
@@ -8634,7 +9226,7 @@
         </w:tabs>
         <w:bidi/>
         <w:rPr>
-          <w:rFonts w:ascii="Roya" w:hAnsi="Roya" w:cs="Roya" w:hint="cs"/>
+          <w:rFonts w:ascii="Roya" w:hAnsi="Roya" w:cs="Roya"/>
           <w:rtl/>
           <w:lang w:bidi="fa-IR"/>
         </w:rPr>

</xml_diff>